<commit_message>
Alteração do artefato 11º
</commit_message>
<xml_diff>
--- a/Segundos artefatos/11. Lista de restrições.docx
+++ b/Segundos artefatos/11. Lista de restrições.docx
@@ -1,207 +1,482 @@
 
-<file path=word/document.xml><?xml version="1.0" encoding="utf-8"?>
-<w:document xmlns:wpc="http://schemas.microsoft.com/office/word/2010/wordprocessingCanvas" xmlns:cx="http://schemas.microsoft.com/office/drawing/2014/chartex" xmlns:cx1="http://schemas.microsoft.com/office/drawing/2015/9/8/chartex" xmlns:cx2="http://schemas.microsoft.com/office/drawing/2015/10/21/chartex" xmlns:cx3="http://schemas.microsoft.com/office/drawing/2016/5/9/chartex" xmlns:cx4="http://schemas.microsoft.com/office/drawing/2016/5/10/chartex" xmlns:cx5="http://schemas.microsoft.com/office/drawing/2016/5/11/chartex" xmlns:cx6="http://schemas.microsoft.com/office/drawing/2016/5/12/chartex" xmlns:cx7="http://schemas.microsoft.com/office/drawing/2016/5/13/chartex" xmlns:cx8="http://schemas.microsoft.com/office/drawing/2016/5/14/chartex" xmlns:mc="http://schemas.openxmlformats.org/markup-compatibility/2006" xmlns:aink="http://schemas.microsoft.com/office/drawing/2016/ink" xmlns:am3d="http://schemas.microsoft.com/office/drawing/2017/model3d" xmlns:o="urn:schemas-microsoft-com:office:office" xmlns:r="http://schemas.openxmlformats.org/officeDocument/2006/relationships" xmlns:m="http://schemas.openxmlformats.org/officeDocument/2006/math" xmlns:v="urn:schemas-microsoft-com:vml" xmlns:wp14="http://schemas.microsoft.com/office/word/2010/wordprocessingDrawing" xmlns:wp="http://schemas.openxmlformats.org/drawingml/2006/wordprocessingDrawing" xmlns:w10="urn:schemas-microsoft-com:office:word" xmlns:w="http://schemas.openxmlformats.org/wordprocessingml/2006/main" xmlns:w14="http://schemas.microsoft.com/office/word/2010/wordml" xmlns:w15="http://schemas.microsoft.com/office/word/2012/wordml" xmlns:w16cex="http://schemas.microsoft.com/office/word/2018/wordml/cex" xmlns:w16cid="http://schemas.microsoft.com/office/word/2016/wordml/cid" xmlns:w16="http://schemas.microsoft.com/office/word/2018/wordml" xmlns:w16se="http://schemas.microsoft.com/office/word/2015/wordml/symex" xmlns:wpg="http://schemas.microsoft.com/office/word/2010/wordprocessingGroup" xmlns:wpi="http://schemas.microsoft.com/office/word/2010/wordprocessingInk" xmlns:wne="http://schemas.microsoft.com/office/word/2006/wordml" xmlns:wps="http://schemas.microsoft.com/office/word/2010/wordprocessingShape" mc:Ignorable="w14 w15 w16se w16cid w16 w16cex wp14">
-  <w:background w:color="FFFFFF"/>
+<file path=word/document2.xml><?xml version="1.0" encoding="utf-8"?>
+<w:document xmlns:wpc="http://schemas.microsoft.com/office/word/2010/wordprocessingCanvas" xmlns:mc="http://schemas.openxmlformats.org/markup-compatibility/2006" xmlns:o="urn:schemas-microsoft-com:office:office" xmlns:r="http://schemas.openxmlformats.org/officeDocument/2006/relationships" xmlns:m="http://schemas.openxmlformats.org/officeDocument/2006/math" xmlns:v="urn:schemas-microsoft-com:vml" xmlns:wp14="http://schemas.microsoft.com/office/word/2010/wordprocessingDrawing" xmlns:wp="http://schemas.openxmlformats.org/drawingml/2006/wordprocessingDrawing" xmlns:w10="urn:schemas-microsoft-com:office:word" xmlns:w="http://schemas.openxmlformats.org/wordprocessingml/2006/main" xmlns:w14="http://schemas.microsoft.com/office/word/2010/wordml" xmlns:w15="http://schemas.microsoft.com/office/word/2012/wordml" xmlns:wpg="http://schemas.microsoft.com/office/word/2010/wordprocessingGroup" xmlns:wpi="http://schemas.microsoft.com/office/word/2010/wordprocessingInk" xmlns:wne="http://schemas.microsoft.com/office/word/2006/wordml" xmlns:wps="http://schemas.microsoft.com/office/word/2010/wordprocessingShape" mc:Ignorable="w14 w15 wp14">
   <w:body>
-    <w:p>
-      <w:pPr>
-        <w:pStyle w:val="Ttulo"/>
-      </w:pPr>
-      <w:bookmarkStart w:id="0" w:name="_81e444s2jpyq" w:colFirst="0" w:colLast="0"/>
+    <w:p xmlns:wp14="http://schemas.microsoft.com/office/word/2010/wordml" wp14:textId="45FB57B4">
+      <w:pPr>
+        <w:pStyle w:val="Normal"/>
+        <w:ind w:left="0"/>
+      </w:pPr>
+      <w:bookmarkStart w:name="_GoBack" w:id="0"/>
       <w:bookmarkEnd w:id="0"/>
-    </w:p>
-    <w:p>
-      <w:pPr>
-        <w:pStyle w:val="Ttulo"/>
-      </w:pPr>
-      <w:bookmarkStart w:id="1" w:name="_iy39xx24l9dl" w:colFirst="0" w:colLast="0"/>
-      <w:bookmarkEnd w:id="1"/>
-    </w:p>
-    <w:p>
-      <w:pPr>
-        <w:pStyle w:val="Ttulo"/>
-      </w:pPr>
-      <w:bookmarkStart w:id="2" w:name="_htklu03vixnz" w:colFirst="0" w:colLast="0"/>
-      <w:bookmarkEnd w:id="2"/>
-      <w:r>
-        <w:t>Listra de Restrições</w:t>
-      </w:r>
-    </w:p>
-    <w:p>
-      <w:pPr>
-        <w:numPr>
-          <w:ilvl w:val="0"/>
-          <w:numId w:val="1"/>
-        </w:numPr>
-      </w:pPr>
-      <w:r>
-        <w:t>Manter cores e estilos de logo marca da empresa</w:t>
-      </w:r>
-    </w:p>
-    <w:p>
-      <w:pPr>
-        <w:ind w:left="720"/>
-      </w:pPr>
+      <w:r>
+        <w:rPr>
+          <w:rStyle w:val="Heading1Char"/>
+        </w:rPr>
+        <w:t>Lista de Restrições:</w:t>
+      </w:r>
+      <w:r>
+        <w:br/>
+      </w:r>
+      <w:r>
+        <w:br/>
+      </w:r>
+      <w:r>
+        <w:rPr>
+          <w:b w:val="1"/>
+          <w:bCs w:val="1"/>
+        </w:rPr>
+        <w:t>1.</w:t>
+      </w:r>
+      <w:r>
+        <w:rPr/>
+        <w:t xml:space="preserve"> Todo o design do site deve seguir sempre utilizando por padrão as cores escolhidas pela empresa, se faz necessário o uso do logo da empresa no topo da página.</w:t>
+      </w:r>
+      <w:r>
+        <w:br/>
+      </w:r>
+      <w:r>
+        <w:br/>
+      </w:r>
+      <w:r>
+        <w:rPr>
+          <w:b w:val="1"/>
+          <w:bCs w:val="1"/>
+        </w:rPr>
+        <w:t>2.</w:t>
+      </w:r>
+      <w:r>
+        <w:rPr/>
+        <w:t xml:space="preserve"> A empresa </w:t>
+      </w:r>
+      <w:r>
+        <w:rPr>
+          <w:b w:val="1"/>
+          <w:bCs w:val="1"/>
+        </w:rPr>
+        <w:t>não pretende</w:t>
+      </w:r>
+      <w:r>
+        <w:rPr/>
+        <w:t xml:space="preserve"> pagar por qualquer licença de uso, seja </w:t>
+      </w:r>
+      <w:r>
+        <w:rPr>
+          <w:i w:val="1"/>
+          <w:iCs w:val="1"/>
+        </w:rPr>
+        <w:t>SGBD,</w:t>
+      </w:r>
+      <w:r>
+        <w:rPr/>
+        <w:t xml:space="preserve"> </w:t>
+      </w:r>
+      <w:r>
+        <w:rPr>
+          <w:i w:val="1"/>
+          <w:iCs w:val="1"/>
+        </w:rPr>
+        <w:t>software</w:t>
+      </w:r>
+      <w:r>
+        <w:rPr/>
+        <w:t xml:space="preserve"> ou </w:t>
+      </w:r>
+      <w:r>
+        <w:rPr>
+          <w:i w:val="1"/>
+          <w:iCs w:val="1"/>
+        </w:rPr>
+        <w:t>framework</w:t>
+      </w:r>
+      <w:r>
+        <w:rPr/>
+        <w:t xml:space="preserve">. Nenhum custo deve ser gerado para empresa senão a hospedagem do site e </w:t>
+      </w:r>
+      <w:proofErr w:type="spellStart"/>
+      <w:r>
+        <w:rPr>
+          <w:i w:val="1"/>
+          <w:iCs w:val="1"/>
+        </w:rPr>
+        <w:t>chatbot</w:t>
+      </w:r>
+      <w:proofErr w:type="spellEnd"/>
+      <w:r>
+        <w:rPr/>
+        <w:t xml:space="preserve">. </w:t>
+      </w:r>
+      <w:r>
+        <w:br/>
+      </w:r>
+      <w:r>
+        <w:br/>
+      </w:r>
+      <w:r>
+        <w:rPr>
+          <w:b w:val="1"/>
+          <w:bCs w:val="1"/>
+        </w:rPr>
+        <w:t>3.</w:t>
+      </w:r>
+      <w:r>
+        <w:rPr/>
+        <w:t xml:space="preserve"> A direção da empresa deve ser informada de maneira recorrente sobre o andamento do </w:t>
+      </w:r>
+      <w:r>
+        <w:rPr>
+          <w:i w:val="1"/>
+          <w:iCs w:val="1"/>
+        </w:rPr>
+        <w:t>desenvolvimento</w:t>
+      </w:r>
+      <w:r>
+        <w:rPr/>
+        <w:t xml:space="preserve"> e possuir acesso ao </w:t>
+      </w:r>
+      <w:r>
+        <w:rPr>
+          <w:i w:val="1"/>
+          <w:iCs w:val="1"/>
+        </w:rPr>
+        <w:t>repositório</w:t>
+      </w:r>
+      <w:r>
+        <w:rPr/>
+        <w:t xml:space="preserve"> oficial contendo os arquivos do sistema. </w:t>
+      </w:r>
     </w:p>
     <w:sectPr>
-      <w:pgSz w:w="11906" w:h="16838"/>
-      <w:pgMar w:top="850" w:right="1440" w:bottom="850" w:left="850" w:header="0" w:footer="720" w:gutter="0"/>
-      <w:pgNumType w:start="1"/>
+      <w:pgSz w:w="11906" w:h="16838" w:orient="portrait"/>
+      <w:pgMar w:top="1440" w:right="1440" w:bottom="1440" w:left="1440" w:header="720" w:footer="720" w:gutter="0"/>
       <w:cols w:space="720"/>
+      <w:docGrid w:linePitch="360"/>
     </w:sectPr>
   </w:body>
 </w:document>
 </file>
 
 <file path=word/numbering.xml><?xml version="1.0" encoding="utf-8"?>
-<w:numbering xmlns:wpc="http://schemas.microsoft.com/office/word/2010/wordprocessingCanvas" xmlns:cx="http://schemas.microsoft.com/office/drawing/2014/chartex" xmlns:cx1="http://schemas.microsoft.com/office/drawing/2015/9/8/chartex" xmlns:cx2="http://schemas.microsoft.com/office/drawing/2015/10/21/chartex" xmlns:cx3="http://schemas.microsoft.com/office/drawing/2016/5/9/chartex" xmlns:cx4="http://schemas.microsoft.com/office/drawing/2016/5/10/chartex" xmlns:cx5="http://schemas.microsoft.com/office/drawing/2016/5/11/chartex" xmlns:cx6="http://schemas.microsoft.com/office/drawing/2016/5/12/chartex" xmlns:cx7="http://schemas.microsoft.com/office/drawing/2016/5/13/chartex" xmlns:cx8="http://schemas.microsoft.com/office/drawing/2016/5/14/chartex" xmlns:mc="http://schemas.openxmlformats.org/markup-compatibility/2006" xmlns:aink="http://schemas.microsoft.com/office/drawing/2016/ink" xmlns:am3d="http://schemas.microsoft.com/office/drawing/2017/model3d" xmlns:o="urn:schemas-microsoft-com:office:office" xmlns:r="http://schemas.openxmlformats.org/officeDocument/2006/relationships" xmlns:m="http://schemas.openxmlformats.org/officeDocument/2006/math" xmlns:v="urn:schemas-microsoft-com:vml" xmlns:wp14="http://schemas.microsoft.com/office/word/2010/wordprocessingDrawing" xmlns:wp="http://schemas.openxmlformats.org/drawingml/2006/wordprocessingDrawing" xmlns:w10="urn:schemas-microsoft-com:office:word" xmlns:w="http://schemas.openxmlformats.org/wordprocessingml/2006/main" xmlns:w14="http://schemas.microsoft.com/office/word/2010/wordml" xmlns:w15="http://schemas.microsoft.com/office/word/2012/wordml" xmlns:w16cex="http://schemas.microsoft.com/office/word/2018/wordml/cex" xmlns:w16cid="http://schemas.microsoft.com/office/word/2016/wordml/cid" xmlns:w16="http://schemas.microsoft.com/office/word/2018/wordml" xmlns:w16se="http://schemas.microsoft.com/office/word/2015/wordml/symex" xmlns:wpg="http://schemas.microsoft.com/office/word/2010/wordprocessingGroup" xmlns:wpi="http://schemas.microsoft.com/office/word/2010/wordprocessingInk" xmlns:wne="http://schemas.microsoft.com/office/word/2006/wordml" xmlns:wps="http://schemas.microsoft.com/office/word/2010/wordprocessingShape" mc:Ignorable="w14 w15 w16se w16cid w16 w16cex wp14">
-  <w:abstractNum w:abstractNumId="0" w15:restartNumberingAfterBreak="0">
-    <w:nsid w:val="50C55005"/>
-    <w:multiLevelType w:val="multilevel"/>
-    <w:tmpl w:val="28CEF0C4"/>
-    <w:lvl w:ilvl="0">
+<w:numbering xmlns:w="http://schemas.openxmlformats.org/wordprocessingml/2006/main">
+  <w:abstractNum xmlns:w="http://schemas.openxmlformats.org/wordprocessingml/2006/main" w:abstractNumId="3">
+    <w:multiLevelType xmlns:w="http://schemas.openxmlformats.org/wordprocessingml/2006/main" w:val="hybridMultilevel"/>
+    <w:lvl xmlns:w="http://schemas.openxmlformats.org/wordprocessingml/2006/main" w:ilvl="0">
+      <w:start w:val="1"/>
+      <w:numFmt w:val="decimal"/>
+      <w:lvlText w:val="%1."/>
+      <w:lvlJc w:val="left"/>
+      <w:pPr>
+        <w:ind w:left="720" w:hanging="360"/>
+      </w:pPr>
+    </w:lvl>
+    <w:lvl xmlns:w="http://schemas.openxmlformats.org/wordprocessingml/2006/main" w:ilvl="1">
+      <w:start w:val="1"/>
+      <w:numFmt w:val="lowerLetter"/>
+      <w:lvlText w:val="%2."/>
+      <w:lvlJc w:val="left"/>
+      <w:pPr>
+        <w:ind w:left="1440" w:hanging="360"/>
+      </w:pPr>
+    </w:lvl>
+    <w:lvl xmlns:w="http://schemas.openxmlformats.org/wordprocessingml/2006/main" w:ilvl="2">
+      <w:start w:val="1"/>
+      <w:numFmt w:val="lowerRoman"/>
+      <w:lvlText w:val="%3."/>
+      <w:lvlJc w:val="right"/>
+      <w:pPr>
+        <w:ind w:left="2160" w:hanging="180"/>
+      </w:pPr>
+    </w:lvl>
+    <w:lvl xmlns:w="http://schemas.openxmlformats.org/wordprocessingml/2006/main" w:ilvl="3">
+      <w:start w:val="1"/>
+      <w:numFmt w:val="decimal"/>
+      <w:lvlText w:val="%4."/>
+      <w:lvlJc w:val="left"/>
+      <w:pPr>
+        <w:ind w:left="2880" w:hanging="360"/>
+      </w:pPr>
+    </w:lvl>
+    <w:lvl xmlns:w="http://schemas.openxmlformats.org/wordprocessingml/2006/main" w:ilvl="4">
+      <w:start w:val="1"/>
+      <w:numFmt w:val="lowerLetter"/>
+      <w:lvlText w:val="%5."/>
+      <w:lvlJc w:val="left"/>
+      <w:pPr>
+        <w:ind w:left="3600" w:hanging="360"/>
+      </w:pPr>
+    </w:lvl>
+    <w:lvl xmlns:w="http://schemas.openxmlformats.org/wordprocessingml/2006/main" w:ilvl="5">
+      <w:start w:val="1"/>
+      <w:numFmt w:val="lowerRoman"/>
+      <w:lvlText w:val="%6."/>
+      <w:lvlJc w:val="right"/>
+      <w:pPr>
+        <w:ind w:left="4320" w:hanging="180"/>
+      </w:pPr>
+    </w:lvl>
+    <w:lvl xmlns:w="http://schemas.openxmlformats.org/wordprocessingml/2006/main" w:ilvl="6">
+      <w:start w:val="1"/>
+      <w:numFmt w:val="decimal"/>
+      <w:lvlText w:val="%7."/>
+      <w:lvlJc w:val="left"/>
+      <w:pPr>
+        <w:ind w:left="5040" w:hanging="360"/>
+      </w:pPr>
+    </w:lvl>
+    <w:lvl xmlns:w="http://schemas.openxmlformats.org/wordprocessingml/2006/main" w:ilvl="7">
+      <w:start w:val="1"/>
+      <w:numFmt w:val="lowerLetter"/>
+      <w:lvlText w:val="%8."/>
+      <w:lvlJc w:val="left"/>
+      <w:pPr>
+        <w:ind w:left="5760" w:hanging="360"/>
+      </w:pPr>
+    </w:lvl>
+    <w:lvl xmlns:w="http://schemas.openxmlformats.org/wordprocessingml/2006/main" w:ilvl="8">
+      <w:start w:val="1"/>
+      <w:numFmt w:val="lowerRoman"/>
+      <w:lvlText w:val="%9."/>
+      <w:lvlJc w:val="right"/>
+      <w:pPr>
+        <w:ind w:left="6480" w:hanging="180"/>
+      </w:pPr>
+    </w:lvl>
+  </w:abstractNum>
+  <w:abstractNum xmlns:w="http://schemas.openxmlformats.org/wordprocessingml/2006/main" w:abstractNumId="2">
+    <w:multiLevelType xmlns:w="http://schemas.openxmlformats.org/wordprocessingml/2006/main" w:val="hybridMultilevel"/>
+    <w:lvl xmlns:w="http://schemas.openxmlformats.org/wordprocessingml/2006/main" w:ilvl="0">
       <w:start w:val="1"/>
       <w:numFmt w:val="bullet"/>
-      <w:lvlText w:val="●"/>
+      <w:lvlText w:val=""/>
       <w:lvlJc w:val="left"/>
       <w:pPr>
         <w:ind w:left="720" w:hanging="360"/>
       </w:pPr>
       <w:rPr>
-        <w:u w:val="none"/>
+        <w:rFonts w:hint="default" w:ascii="Symbol" w:hAnsi="Symbol"/>
       </w:rPr>
     </w:lvl>
-    <w:lvl w:ilvl="1">
+    <w:lvl xmlns:w="http://schemas.openxmlformats.org/wordprocessingml/2006/main" w:ilvl="1">
       <w:start w:val="1"/>
       <w:numFmt w:val="bullet"/>
-      <w:lvlText w:val="○"/>
+      <w:lvlText w:val="o"/>
       <w:lvlJc w:val="left"/>
       <w:pPr>
         <w:ind w:left="1440" w:hanging="360"/>
       </w:pPr>
       <w:rPr>
-        <w:u w:val="none"/>
+        <w:rFonts w:hint="default" w:ascii="Courier New" w:hAnsi="Courier New"/>
       </w:rPr>
     </w:lvl>
-    <w:lvl w:ilvl="2">
+    <w:lvl xmlns:w="http://schemas.openxmlformats.org/wordprocessingml/2006/main" w:ilvl="2">
       <w:start w:val="1"/>
       <w:numFmt w:val="bullet"/>
-      <w:lvlText w:val="■"/>
+      <w:lvlText w:val=""/>
       <w:lvlJc w:val="left"/>
       <w:pPr>
         <w:ind w:left="2160" w:hanging="360"/>
       </w:pPr>
       <w:rPr>
-        <w:u w:val="none"/>
+        <w:rFonts w:hint="default" w:ascii="Wingdings" w:hAnsi="Wingdings"/>
       </w:rPr>
     </w:lvl>
-    <w:lvl w:ilvl="3">
+    <w:lvl xmlns:w="http://schemas.openxmlformats.org/wordprocessingml/2006/main" w:ilvl="3">
       <w:start w:val="1"/>
       <w:numFmt w:val="bullet"/>
-      <w:lvlText w:val="●"/>
+      <w:lvlText w:val=""/>
       <w:lvlJc w:val="left"/>
       <w:pPr>
         <w:ind w:left="2880" w:hanging="360"/>
       </w:pPr>
       <w:rPr>
-        <w:u w:val="none"/>
+        <w:rFonts w:hint="default" w:ascii="Symbol" w:hAnsi="Symbol"/>
       </w:rPr>
     </w:lvl>
-    <w:lvl w:ilvl="4">
+    <w:lvl xmlns:w="http://schemas.openxmlformats.org/wordprocessingml/2006/main" w:ilvl="4">
       <w:start w:val="1"/>
       <w:numFmt w:val="bullet"/>
-      <w:lvlText w:val="○"/>
+      <w:lvlText w:val="o"/>
       <w:lvlJc w:val="left"/>
       <w:pPr>
         <w:ind w:left="3600" w:hanging="360"/>
       </w:pPr>
       <w:rPr>
-        <w:u w:val="none"/>
+        <w:rFonts w:hint="default" w:ascii="Courier New" w:hAnsi="Courier New"/>
       </w:rPr>
     </w:lvl>
-    <w:lvl w:ilvl="5">
+    <w:lvl xmlns:w="http://schemas.openxmlformats.org/wordprocessingml/2006/main" w:ilvl="5">
       <w:start w:val="1"/>
       <w:numFmt w:val="bullet"/>
-      <w:lvlText w:val="■"/>
+      <w:lvlText w:val=""/>
       <w:lvlJc w:val="left"/>
       <w:pPr>
         <w:ind w:left="4320" w:hanging="360"/>
       </w:pPr>
       <w:rPr>
-        <w:u w:val="none"/>
+        <w:rFonts w:hint="default" w:ascii="Wingdings" w:hAnsi="Wingdings"/>
       </w:rPr>
     </w:lvl>
-    <w:lvl w:ilvl="6">
+    <w:lvl xmlns:w="http://schemas.openxmlformats.org/wordprocessingml/2006/main" w:ilvl="6">
       <w:start w:val="1"/>
       <w:numFmt w:val="bullet"/>
-      <w:lvlText w:val="●"/>
+      <w:lvlText w:val=""/>
       <w:lvlJc w:val="left"/>
       <w:pPr>
         <w:ind w:left="5040" w:hanging="360"/>
       </w:pPr>
       <w:rPr>
-        <w:u w:val="none"/>
+        <w:rFonts w:hint="default" w:ascii="Symbol" w:hAnsi="Symbol"/>
       </w:rPr>
     </w:lvl>
-    <w:lvl w:ilvl="7">
+    <w:lvl xmlns:w="http://schemas.openxmlformats.org/wordprocessingml/2006/main" w:ilvl="7">
       <w:start w:val="1"/>
       <w:numFmt w:val="bullet"/>
-      <w:lvlText w:val="○"/>
+      <w:lvlText w:val="o"/>
       <w:lvlJc w:val="left"/>
       <w:pPr>
         <w:ind w:left="5760" w:hanging="360"/>
       </w:pPr>
       <w:rPr>
-        <w:u w:val="none"/>
+        <w:rFonts w:hint="default" w:ascii="Courier New" w:hAnsi="Courier New"/>
       </w:rPr>
     </w:lvl>
-    <w:lvl w:ilvl="8">
+    <w:lvl xmlns:w="http://schemas.openxmlformats.org/wordprocessingml/2006/main" w:ilvl="8">
       <w:start w:val="1"/>
       <w:numFmt w:val="bullet"/>
-      <w:lvlText w:val="■"/>
+      <w:lvlText w:val=""/>
       <w:lvlJc w:val="left"/>
       <w:pPr>
         <w:ind w:left="6480" w:hanging="360"/>
       </w:pPr>
       <w:rPr>
-        <w:u w:val="none"/>
+        <w:rFonts w:hint="default" w:ascii="Wingdings" w:hAnsi="Wingdings"/>
       </w:rPr>
     </w:lvl>
   </w:abstractNum>
+  <w:abstractNum xmlns:w="http://schemas.openxmlformats.org/wordprocessingml/2006/main" w:abstractNumId="1">
+    <w:multiLevelType xmlns:w="http://schemas.openxmlformats.org/wordprocessingml/2006/main" w:val="hybridMultilevel"/>
+    <w:lvl xmlns:w="http://schemas.openxmlformats.org/wordprocessingml/2006/main" w:ilvl="0">
+      <w:start w:val="1"/>
+      <w:numFmt w:val="decimal"/>
+      <w:lvlText w:val="%1."/>
+      <w:lvlJc w:val="left"/>
+      <w:pPr>
+        <w:ind w:left="720" w:hanging="360"/>
+      </w:pPr>
+    </w:lvl>
+    <w:lvl xmlns:w="http://schemas.openxmlformats.org/wordprocessingml/2006/main" w:ilvl="1">
+      <w:start w:val="1"/>
+      <w:numFmt w:val="lowerLetter"/>
+      <w:lvlText w:val="%2."/>
+      <w:lvlJc w:val="left"/>
+      <w:pPr>
+        <w:ind w:left="1440" w:hanging="360"/>
+      </w:pPr>
+    </w:lvl>
+    <w:lvl xmlns:w="http://schemas.openxmlformats.org/wordprocessingml/2006/main" w:ilvl="2">
+      <w:start w:val="1"/>
+      <w:numFmt w:val="lowerRoman"/>
+      <w:lvlText w:val="%3."/>
+      <w:lvlJc w:val="right"/>
+      <w:pPr>
+        <w:ind w:left="2160" w:hanging="180"/>
+      </w:pPr>
+    </w:lvl>
+    <w:lvl xmlns:w="http://schemas.openxmlformats.org/wordprocessingml/2006/main" w:ilvl="3">
+      <w:start w:val="1"/>
+      <w:numFmt w:val="decimal"/>
+      <w:lvlText w:val="%4."/>
+      <w:lvlJc w:val="left"/>
+      <w:pPr>
+        <w:ind w:left="2880" w:hanging="360"/>
+      </w:pPr>
+    </w:lvl>
+    <w:lvl xmlns:w="http://schemas.openxmlformats.org/wordprocessingml/2006/main" w:ilvl="4">
+      <w:start w:val="1"/>
+      <w:numFmt w:val="lowerLetter"/>
+      <w:lvlText w:val="%5."/>
+      <w:lvlJc w:val="left"/>
+      <w:pPr>
+        <w:ind w:left="3600" w:hanging="360"/>
+      </w:pPr>
+    </w:lvl>
+    <w:lvl xmlns:w="http://schemas.openxmlformats.org/wordprocessingml/2006/main" w:ilvl="5">
+      <w:start w:val="1"/>
+      <w:numFmt w:val="lowerRoman"/>
+      <w:lvlText w:val="%6."/>
+      <w:lvlJc w:val="right"/>
+      <w:pPr>
+        <w:ind w:left="4320" w:hanging="180"/>
+      </w:pPr>
+    </w:lvl>
+    <w:lvl xmlns:w="http://schemas.openxmlformats.org/wordprocessingml/2006/main" w:ilvl="6">
+      <w:start w:val="1"/>
+      <w:numFmt w:val="decimal"/>
+      <w:lvlText w:val="%7."/>
+      <w:lvlJc w:val="left"/>
+      <w:pPr>
+        <w:ind w:left="5040" w:hanging="360"/>
+      </w:pPr>
+    </w:lvl>
+    <w:lvl xmlns:w="http://schemas.openxmlformats.org/wordprocessingml/2006/main" w:ilvl="7">
+      <w:start w:val="1"/>
+      <w:numFmt w:val="lowerLetter"/>
+      <w:lvlText w:val="%8."/>
+      <w:lvlJc w:val="left"/>
+      <w:pPr>
+        <w:ind w:left="5760" w:hanging="360"/>
+      </w:pPr>
+    </w:lvl>
+    <w:lvl xmlns:w="http://schemas.openxmlformats.org/wordprocessingml/2006/main" w:ilvl="8">
+      <w:start w:val="1"/>
+      <w:numFmt w:val="lowerRoman"/>
+      <w:lvlText w:val="%9."/>
+      <w:lvlJc w:val="right"/>
+      <w:pPr>
+        <w:ind w:left="6480" w:hanging="180"/>
+      </w:pPr>
+    </w:lvl>
+  </w:abstractNum>
+  <w:num w:numId="3">
+    <w:abstractNumId w:val="3"/>
+  </w:num>
+  <w:num w:numId="2">
+    <w:abstractNumId w:val="2"/>
+  </w:num>
   <w:num w:numId="1">
-    <w:abstractNumId w:val="0"/>
+    <w:abstractNumId w:val="1"/>
   </w:num>
 </w:numbering>
 </file>
 
 <file path=word/styles.xml><?xml version="1.0" encoding="utf-8"?>
-<w:styles xmlns:mc="http://schemas.openxmlformats.org/markup-compatibility/2006" xmlns:r="http://schemas.openxmlformats.org/officeDocument/2006/relationships" xmlns:w="http://schemas.openxmlformats.org/wordprocessingml/2006/main" xmlns:w14="http://schemas.microsoft.com/office/word/2010/wordml" xmlns:w15="http://schemas.microsoft.com/office/word/2012/wordml" xmlns:w16cex="http://schemas.microsoft.com/office/word/2018/wordml/cex" xmlns:w16cid="http://schemas.microsoft.com/office/word/2016/wordml/cid" xmlns:w16="http://schemas.microsoft.com/office/word/2018/wordml" xmlns:w16se="http://schemas.microsoft.com/office/word/2015/wordml/symex" mc:Ignorable="w14 w15 w16se w16cid w16 w16cex">
+<w:styles xmlns:wp14="http://schemas.microsoft.com/office/word/2010/wordprocessingDrawing" xmlns:mc="http://schemas.openxmlformats.org/markup-compatibility/2006" xmlns:r="http://schemas.openxmlformats.org/officeDocument/2006/relationships" xmlns:w="http://schemas.openxmlformats.org/wordprocessingml/2006/main" xmlns:w14="http://schemas.microsoft.com/office/word/2010/wordml" xmlns:w15="http://schemas.microsoft.com/office/word/2012/wordml" mc:Ignorable="w14 w15 wp14">
   <w:docDefaults>
     <w:rPrDefault>
       <w:rPr>
-        <w:rFonts w:ascii="Arial" w:eastAsia="Arial" w:hAnsi="Arial" w:cs="Arial"/>
+        <w:rFonts w:asciiTheme="minorHAnsi" w:hAnsiTheme="minorHAnsi" w:eastAsiaTheme="minorHAnsi" w:cstheme="minorBidi"/>
         <w:sz w:val="22"/>
         <w:szCs w:val="22"/>
-        <w:lang w:val="pt-BR" w:eastAsia="pt-BR" w:bidi="ar-SA"/>
+        <w:lang w:val="pt-BR" w:eastAsia="en-US" w:bidi="ar-SA"/>
       </w:rPr>
     </w:rPrDefault>
     <w:pPrDefault>
       <w:pPr>
-        <w:spacing w:line="276" w:lineRule="auto"/>
+        <w:spacing w:after="160" w:line="259" w:lineRule="auto"/>
       </w:pPr>
     </w:pPrDefault>
   </w:docDefaults>
-  <w:latentStyles w:defLockedState="0" w:defUIPriority="99" w:defSemiHidden="0" w:defUnhideWhenUsed="0" w:defQFormat="0" w:count="376">
+  <w:latentStyles w:defLockedState="0" w:defUIPriority="99" w:defSemiHidden="0" w:defUnhideWhenUsed="0" w:defQFormat="0" w:count="371">
     <w:lsdException w:name="Normal" w:uiPriority="0" w:qFormat="1"/>
     <w:lsdException w:name="heading 1" w:uiPriority="9" w:qFormat="1"/>
-    <w:lsdException w:name="heading 2" w:semiHidden="1" w:uiPriority="9" w:unhideWhenUsed="1" w:qFormat="1"/>
-    <w:lsdException w:name="heading 3" w:semiHidden="1" w:uiPriority="9" w:unhideWhenUsed="1" w:qFormat="1"/>
-    <w:lsdException w:name="heading 4" w:semiHidden="1" w:uiPriority="9" w:unhideWhenUsed="1" w:qFormat="1"/>
-    <w:lsdException w:name="heading 5" w:semiHidden="1" w:uiPriority="9" w:unhideWhenUsed="1" w:qFormat="1"/>
-    <w:lsdException w:name="heading 6" w:semiHidden="1" w:uiPriority="9" w:unhideWhenUsed="1" w:qFormat="1"/>
-    <w:lsdException w:name="heading 7" w:semiHidden="1" w:uiPriority="9" w:unhideWhenUsed="1" w:qFormat="1"/>
-    <w:lsdException w:name="heading 8" w:semiHidden="1" w:uiPriority="9" w:unhideWhenUsed="1" w:qFormat="1"/>
-    <w:lsdException w:name="heading 9" w:semiHidden="1" w:uiPriority="9" w:unhideWhenUsed="1" w:qFormat="1"/>
+    <w:lsdException w:name="heading 2" w:uiPriority="9" w:semiHidden="1" w:unhideWhenUsed="1" w:qFormat="1"/>
+    <w:lsdException w:name="heading 3" w:uiPriority="9" w:semiHidden="1" w:unhideWhenUsed="1" w:qFormat="1"/>
+    <w:lsdException w:name="heading 4" w:uiPriority="9" w:semiHidden="1" w:unhideWhenUsed="1" w:qFormat="1"/>
+    <w:lsdException w:name="heading 5" w:uiPriority="9" w:semiHidden="1" w:unhideWhenUsed="1" w:qFormat="1"/>
+    <w:lsdException w:name="heading 6" w:uiPriority="9" w:semiHidden="1" w:unhideWhenUsed="1" w:qFormat="1"/>
+    <w:lsdException w:name="heading 7" w:uiPriority="9" w:semiHidden="1" w:unhideWhenUsed="1" w:qFormat="1"/>
+    <w:lsdException w:name="heading 8" w:uiPriority="9" w:semiHidden="1" w:unhideWhenUsed="1" w:qFormat="1"/>
+    <w:lsdException w:name="heading 9" w:uiPriority="9" w:semiHidden="1" w:unhideWhenUsed="1" w:qFormat="1"/>
     <w:lsdException w:name="index 1" w:semiHidden="1" w:unhideWhenUsed="1"/>
     <w:lsdException w:name="index 2" w:semiHidden="1" w:unhideWhenUsed="1"/>
     <w:lsdException w:name="index 3" w:semiHidden="1" w:unhideWhenUsed="1"/>
@@ -211,22 +486,22 @@
     <w:lsdException w:name="index 7" w:semiHidden="1" w:unhideWhenUsed="1"/>
     <w:lsdException w:name="index 8" w:semiHidden="1" w:unhideWhenUsed="1"/>
     <w:lsdException w:name="index 9" w:semiHidden="1" w:unhideWhenUsed="1"/>
-    <w:lsdException w:name="toc 1" w:semiHidden="1" w:uiPriority="39" w:unhideWhenUsed="1"/>
-    <w:lsdException w:name="toc 2" w:semiHidden="1" w:uiPriority="39" w:unhideWhenUsed="1"/>
-    <w:lsdException w:name="toc 3" w:semiHidden="1" w:uiPriority="39" w:unhideWhenUsed="1"/>
-    <w:lsdException w:name="toc 4" w:semiHidden="1" w:uiPriority="39" w:unhideWhenUsed="1"/>
-    <w:lsdException w:name="toc 5" w:semiHidden="1" w:uiPriority="39" w:unhideWhenUsed="1"/>
-    <w:lsdException w:name="toc 6" w:semiHidden="1" w:uiPriority="39" w:unhideWhenUsed="1"/>
-    <w:lsdException w:name="toc 7" w:semiHidden="1" w:uiPriority="39" w:unhideWhenUsed="1"/>
-    <w:lsdException w:name="toc 8" w:semiHidden="1" w:uiPriority="39" w:unhideWhenUsed="1"/>
-    <w:lsdException w:name="toc 9" w:semiHidden="1" w:uiPriority="39" w:unhideWhenUsed="1"/>
+    <w:lsdException w:name="toc 1" w:uiPriority="39" w:semiHidden="1" w:unhideWhenUsed="1"/>
+    <w:lsdException w:name="toc 2" w:uiPriority="39" w:semiHidden="1" w:unhideWhenUsed="1"/>
+    <w:lsdException w:name="toc 3" w:uiPriority="39" w:semiHidden="1" w:unhideWhenUsed="1"/>
+    <w:lsdException w:name="toc 4" w:uiPriority="39" w:semiHidden="1" w:unhideWhenUsed="1"/>
+    <w:lsdException w:name="toc 5" w:uiPriority="39" w:semiHidden="1" w:unhideWhenUsed="1"/>
+    <w:lsdException w:name="toc 6" w:uiPriority="39" w:semiHidden="1" w:unhideWhenUsed="1"/>
+    <w:lsdException w:name="toc 7" w:uiPriority="39" w:semiHidden="1" w:unhideWhenUsed="1"/>
+    <w:lsdException w:name="toc 8" w:uiPriority="39" w:semiHidden="1" w:unhideWhenUsed="1"/>
+    <w:lsdException w:name="toc 9" w:uiPriority="39" w:semiHidden="1" w:unhideWhenUsed="1"/>
     <w:lsdException w:name="Normal Indent" w:semiHidden="1" w:unhideWhenUsed="1"/>
     <w:lsdException w:name="footnote text" w:semiHidden="1" w:unhideWhenUsed="1"/>
     <w:lsdException w:name="annotation text" w:semiHidden="1" w:unhideWhenUsed="1"/>
     <w:lsdException w:name="header" w:semiHidden="1" w:unhideWhenUsed="1"/>
     <w:lsdException w:name="footer" w:semiHidden="1" w:unhideWhenUsed="1"/>
     <w:lsdException w:name="index heading" w:semiHidden="1" w:unhideWhenUsed="1"/>
-    <w:lsdException w:name="caption" w:semiHidden="1" w:uiPriority="35" w:unhideWhenUsed="1" w:qFormat="1"/>
+    <w:lsdException w:name="caption" w:uiPriority="35" w:semiHidden="1" w:unhideWhenUsed="1" w:qFormat="1"/>
     <w:lsdException w:name="table of figures" w:semiHidden="1" w:unhideWhenUsed="1"/>
     <w:lsdException w:name="envelope address" w:semiHidden="1" w:unhideWhenUsed="1"/>
     <w:lsdException w:name="envelope return" w:semiHidden="1" w:unhideWhenUsed="1"/>
@@ -257,7 +532,7 @@
     <w:lsdException w:name="Title" w:uiPriority="10" w:qFormat="1"/>
     <w:lsdException w:name="Closing" w:semiHidden="1" w:unhideWhenUsed="1"/>
     <w:lsdException w:name="Signature" w:semiHidden="1" w:unhideWhenUsed="1"/>
-    <w:lsdException w:name="Default Paragraph Font" w:semiHidden="1" w:uiPriority="1" w:unhideWhenUsed="1"/>
+    <w:lsdException w:name="Default Paragraph Font" w:uiPriority="1" w:semiHidden="1" w:unhideWhenUsed="1"/>
     <w:lsdException w:name="Body Text" w:semiHidden="1" w:unhideWhenUsed="1"/>
     <w:lsdException w:name="Body Text Indent" w:semiHidden="1" w:unhideWhenUsed="1"/>
     <w:lsdException w:name="List Continue" w:semiHidden="1" w:unhideWhenUsed="1"/>
@@ -346,7 +621,7 @@
     <w:lsdException w:name="Table Web 2" w:semiHidden="1" w:unhideWhenUsed="1"/>
     <w:lsdException w:name="Table Web 3" w:semiHidden="1" w:unhideWhenUsed="1"/>
     <w:lsdException w:name="Balloon Text" w:semiHidden="1" w:unhideWhenUsed="1"/>
-    <w:lsdException w:name="Table Grid" w:semiHidden="1" w:uiPriority="59" w:unhideWhenUsed="1"/>
+    <w:lsdException w:name="Table Grid" w:uiPriority="39"/>
     <w:lsdException w:name="Table Theme" w:semiHidden="1" w:unhideWhenUsed="1"/>
     <w:lsdException w:name="Placeholder Text" w:semiHidden="1"/>
     <w:lsdException w:name="No Spacing" w:uiPriority="1" w:qFormat="1"/>
@@ -457,8 +732,8 @@
     <w:lsdException w:name="Subtle Reference" w:uiPriority="31" w:qFormat="1"/>
     <w:lsdException w:name="Intense Reference" w:uiPriority="32" w:qFormat="1"/>
     <w:lsdException w:name="Book Title" w:uiPriority="33" w:qFormat="1"/>
-    <w:lsdException w:name="Bibliography" w:semiHidden="1" w:uiPriority="37" w:unhideWhenUsed="1"/>
-    <w:lsdException w:name="TOC Heading" w:semiHidden="1" w:uiPriority="39" w:unhideWhenUsed="1" w:qFormat="1"/>
+    <w:lsdException w:name="Bibliography" w:uiPriority="37" w:semiHidden="1" w:unhideWhenUsed="1"/>
+    <w:lsdException w:name="TOC Heading" w:uiPriority="39" w:semiHidden="1" w:unhideWhenUsed="1" w:qFormat="1"/>
     <w:lsdException w:name="Plain Table 1" w:uiPriority="41"/>
     <w:lsdException w:name="Plain Table 2" w:uiPriority="42"/>
     <w:lsdException w:name="Plain Table 3" w:uiPriority="43"/>
@@ -563,113 +838,18 @@
     <w:lsdException w:name="List Table 5 Dark Accent 6" w:uiPriority="50"/>
     <w:lsdException w:name="List Table 6 Colorful Accent 6" w:uiPriority="51"/>
     <w:lsdException w:name="List Table 7 Colorful Accent 6" w:uiPriority="52"/>
-    <w:lsdException w:name="Mention" w:semiHidden="1" w:unhideWhenUsed="1"/>
-    <w:lsdException w:name="Smart Hyperlink" w:semiHidden="1" w:unhideWhenUsed="1"/>
-    <w:lsdException w:name="Hashtag" w:semiHidden="1" w:unhideWhenUsed="1"/>
-    <w:lsdException w:name="Unresolved Mention" w:semiHidden="1" w:unhideWhenUsed="1"/>
-    <w:lsdException w:name="Smart Link" w:semiHidden="1" w:unhideWhenUsed="1"/>
   </w:latentStyles>
-  <w:style w:type="paragraph" w:default="1" w:styleId="Normal">
+  <w:style w:type="paragraph" w:styleId="Normal" w:default="1">
     <w:name w:val="Normal"/>
+    <w:qFormat/>
   </w:style>
-  <w:style w:type="paragraph" w:styleId="Ttulo1">
-    <w:name w:val="heading 1"/>
-    <w:basedOn w:val="Normal"/>
-    <w:next w:val="Normal"/>
-    <w:pPr>
-      <w:keepNext/>
-      <w:keepLines/>
-      <w:spacing w:before="400" w:after="120"/>
-      <w:outlineLvl w:val="0"/>
-    </w:pPr>
-    <w:rPr>
-      <w:sz w:val="40"/>
-      <w:szCs w:val="40"/>
-    </w:rPr>
-  </w:style>
-  <w:style w:type="paragraph" w:styleId="Ttulo2">
-    <w:name w:val="heading 2"/>
-    <w:basedOn w:val="Normal"/>
-    <w:next w:val="Normal"/>
-    <w:pPr>
-      <w:keepNext/>
-      <w:keepLines/>
-      <w:spacing w:before="360" w:after="120"/>
-      <w:outlineLvl w:val="1"/>
-    </w:pPr>
-    <w:rPr>
-      <w:sz w:val="32"/>
-      <w:szCs w:val="32"/>
-    </w:rPr>
-  </w:style>
-  <w:style w:type="paragraph" w:styleId="Ttulo3">
-    <w:name w:val="heading 3"/>
-    <w:basedOn w:val="Normal"/>
-    <w:next w:val="Normal"/>
-    <w:pPr>
-      <w:keepNext/>
-      <w:keepLines/>
-      <w:spacing w:before="320" w:after="80"/>
-      <w:outlineLvl w:val="2"/>
-    </w:pPr>
-    <w:rPr>
-      <w:color w:val="434343"/>
-      <w:sz w:val="28"/>
-      <w:szCs w:val="28"/>
-    </w:rPr>
-  </w:style>
-  <w:style w:type="paragraph" w:styleId="Ttulo4">
-    <w:name w:val="heading 4"/>
-    <w:basedOn w:val="Normal"/>
-    <w:next w:val="Normal"/>
-    <w:pPr>
-      <w:keepNext/>
-      <w:keepLines/>
-      <w:spacing w:before="280" w:after="80"/>
-      <w:outlineLvl w:val="3"/>
-    </w:pPr>
-    <w:rPr>
-      <w:color w:val="666666"/>
-      <w:sz w:val="24"/>
-      <w:szCs w:val="24"/>
-    </w:rPr>
-  </w:style>
-  <w:style w:type="paragraph" w:styleId="Ttulo5">
-    <w:name w:val="heading 5"/>
-    <w:basedOn w:val="Normal"/>
-    <w:next w:val="Normal"/>
-    <w:pPr>
-      <w:keepNext/>
-      <w:keepLines/>
-      <w:spacing w:before="240" w:after="80"/>
-      <w:outlineLvl w:val="4"/>
-    </w:pPr>
-    <w:rPr>
-      <w:color w:val="666666"/>
-    </w:rPr>
-  </w:style>
-  <w:style w:type="paragraph" w:styleId="Ttulo6">
-    <w:name w:val="heading 6"/>
-    <w:basedOn w:val="Normal"/>
-    <w:next w:val="Normal"/>
-    <w:pPr>
-      <w:keepNext/>
-      <w:keepLines/>
-      <w:spacing w:before="240" w:after="80"/>
-      <w:outlineLvl w:val="5"/>
-    </w:pPr>
-    <w:rPr>
-      <w:i/>
-      <w:color w:val="666666"/>
-    </w:rPr>
-  </w:style>
-  <w:style w:type="character" w:default="1" w:styleId="Fontepargpadro">
+  <w:style w:type="character" w:styleId="DefaultParagraphFont" w:default="1">
     <w:name w:val="Default Paragraph Font"/>
     <w:uiPriority w:val="1"/>
     <w:semiHidden/>
     <w:unhideWhenUsed/>
   </w:style>
-  <w:style w:type="table" w:default="1" w:styleId="Tabelanormal">
+  <w:style w:type="table" w:styleId="TableNormal" w:default="1">
     <w:name w:val="Normal Table"/>
     <w:uiPriority w:val="99"/>
     <w:semiHidden/>
@@ -684,50 +864,42 @@
       </w:tblCellMar>
     </w:tblPr>
   </w:style>
-  <w:style w:type="numbering" w:default="1" w:styleId="Semlista">
+  <w:style w:type="numbering" w:styleId="NoList" w:default="1">
     <w:name w:val="No List"/>
     <w:uiPriority w:val="99"/>
     <w:semiHidden/>
     <w:unhideWhenUsed/>
   </w:style>
-  <w:style w:type="table" w:customStyle="1" w:styleId="TableNormal">
-    <w:name w:val="Table Normal"/>
-    <w:tblPr>
-      <w:tblCellMar>
-        <w:top w:w="0" w:type="dxa"/>
-        <w:left w:w="0" w:type="dxa"/>
-        <w:bottom w:w="0" w:type="dxa"/>
-        <w:right w:w="0" w:type="dxa"/>
-      </w:tblCellMar>
-    </w:tblPr>
-  </w:style>
-  <w:style w:type="paragraph" w:styleId="Ttulo">
-    <w:name w:val="Title"/>
-    <w:basedOn w:val="Normal"/>
-    <w:next w:val="Normal"/>
-    <w:pPr>
-      <w:keepNext/>
-      <w:keepLines/>
-      <w:spacing w:after="60"/>
+  <w:style xmlns:w14="http://schemas.microsoft.com/office/word/2010/wordml" xmlns:mc="http://schemas.openxmlformats.org/markup-compatibility/2006" xmlns:w="http://schemas.openxmlformats.org/wordprocessingml/2006/main" w:type="paragraph" w:styleId="Heading1" mc:Ignorable="w14">
+    <w:name xmlns:w="http://schemas.openxmlformats.org/wordprocessingml/2006/main" w:val="heading 1"/>
+    <w:basedOn xmlns:w="http://schemas.openxmlformats.org/wordprocessingml/2006/main" w:val="Normal"/>
+    <w:next xmlns:w="http://schemas.openxmlformats.org/wordprocessingml/2006/main" w:val="Normal"/>
+    <w:link xmlns:w="http://schemas.openxmlformats.org/wordprocessingml/2006/main" w:val="Heading1Char"/>
+    <w:uiPriority xmlns:w="http://schemas.openxmlformats.org/wordprocessingml/2006/main" w:val="9"/>
+    <w:qFormat xmlns:w="http://schemas.openxmlformats.org/wordprocessingml/2006/main"/>
+    <w:pPr xmlns:w="http://schemas.openxmlformats.org/wordprocessingml/2006/main">
+      <w:keepNext xmlns:w="http://schemas.openxmlformats.org/wordprocessingml/2006/main"/>
+      <w:keepLines xmlns:w="http://schemas.openxmlformats.org/wordprocessingml/2006/main"/>
+      <w:spacing xmlns:w="http://schemas.openxmlformats.org/wordprocessingml/2006/main" w:before="240" w:after="0"/>
+      <w:outlineLvl xmlns:w="http://schemas.openxmlformats.org/wordprocessingml/2006/main" w:val="0"/>
     </w:pPr>
-    <w:rPr>
-      <w:sz w:val="52"/>
-      <w:szCs w:val="52"/>
+    <w:rPr xmlns:w="http://schemas.openxmlformats.org/wordprocessingml/2006/main">
+      <w:rFonts w:asciiTheme="majorHAnsi" w:hAnsiTheme="majorHAnsi" w:eastAsiaTheme="majorEastAsia" w:cstheme="majorBidi"/>
+      <w:color w:val="2E74B5" w:themeColor="accent1" w:themeShade="BF"/>
+      <w:sz w:val="32"/>
+      <w:szCs w:val="32"/>
     </w:rPr>
   </w:style>
-  <w:style w:type="paragraph" w:styleId="Subttulo">
-    <w:name w:val="Subtitle"/>
-    <w:basedOn w:val="Normal"/>
-    <w:next w:val="Normal"/>
-    <w:pPr>
-      <w:keepNext/>
-      <w:keepLines/>
-      <w:spacing w:after="320"/>
-    </w:pPr>
-    <w:rPr>
-      <w:color w:val="666666"/>
-      <w:sz w:val="30"/>
-      <w:szCs w:val="30"/>
+  <w:style xmlns:w14="http://schemas.microsoft.com/office/word/2010/wordml" xmlns:mc="http://schemas.openxmlformats.org/markup-compatibility/2006" xmlns:w="http://schemas.openxmlformats.org/wordprocessingml/2006/main" w:type="character" w:styleId="Heading1Char" w:customStyle="1" mc:Ignorable="w14">
+    <w:name xmlns:w="http://schemas.openxmlformats.org/wordprocessingml/2006/main" w:val="Heading 1 Char"/>
+    <w:basedOn xmlns:w="http://schemas.openxmlformats.org/wordprocessingml/2006/main" w:val="DefaultParagraphFont"/>
+    <w:link xmlns:w="http://schemas.openxmlformats.org/wordprocessingml/2006/main" w:val="Heading1"/>
+    <w:uiPriority xmlns:w="http://schemas.openxmlformats.org/wordprocessingml/2006/main" w:val="9"/>
+    <w:rPr xmlns:w="http://schemas.openxmlformats.org/wordprocessingml/2006/main">
+      <w:rFonts w:asciiTheme="majorHAnsi" w:hAnsiTheme="majorHAnsi" w:eastAsiaTheme="majorEastAsia" w:cstheme="majorBidi"/>
+      <w:color w:val="2E74B5" w:themeColor="accent1" w:themeShade="BF"/>
+      <w:sz w:val="32"/>
+      <w:szCs w:val="32"/>
     </w:rPr>
   </w:style>
 </w:styles>
@@ -744,39 +916,39 @@
         <a:sysClr val="window" lastClr="FFFFFF"/>
       </a:lt1>
       <a:dk2>
-        <a:srgbClr val="1F497D"/>
+        <a:srgbClr val="44546A"/>
       </a:dk2>
       <a:lt2>
-        <a:srgbClr val="EEECE1"/>
+        <a:srgbClr val="E7E6E6"/>
       </a:lt2>
       <a:accent1>
-        <a:srgbClr val="4F81BD"/>
+        <a:srgbClr val="4472C4"/>
       </a:accent1>
       <a:accent2>
-        <a:srgbClr val="C0504D"/>
+        <a:srgbClr val="ED7D31"/>
       </a:accent2>
       <a:accent3>
-        <a:srgbClr val="9BBB59"/>
+        <a:srgbClr val="A5A5A5"/>
       </a:accent3>
       <a:accent4>
-        <a:srgbClr val="8064A2"/>
+        <a:srgbClr val="FFC000"/>
       </a:accent4>
       <a:accent5>
-        <a:srgbClr val="4BACC6"/>
+        <a:srgbClr val="5B9BD5"/>
       </a:accent5>
       <a:accent6>
-        <a:srgbClr val="F79646"/>
+        <a:srgbClr val="70AD47"/>
       </a:accent6>
       <a:hlink>
-        <a:srgbClr val="0000FF"/>
+        <a:srgbClr val="0563C1"/>
       </a:hlink>
       <a:folHlink>
-        <a:srgbClr val="800080"/>
+        <a:srgbClr val="954F72"/>
       </a:folHlink>
     </a:clrScheme>
     <a:fontScheme name="Office">
       <a:majorFont>
-        <a:latin typeface="Calibri"/>
+        <a:latin typeface="Calibri Light" panose="020F0302020204030204"/>
         <a:ea typeface=""/>
         <a:cs typeface=""/>
         <a:font script="Jpan" typeface="ＭＳ ゴシック"/>
@@ -811,7 +983,7 @@
         <a:font script="Geor" typeface="Sylfaen"/>
       </a:majorFont>
       <a:minorFont>
-        <a:latin typeface="Cambria"/>
+        <a:latin typeface="Calibri" panose="020F0502020204030204"/>
         <a:ea typeface=""/>
         <a:cs typeface=""/>
         <a:font script="Jpan" typeface="ＭＳ 明朝"/>
@@ -855,200 +1027,141 @@
           <a:gsLst>
             <a:gs pos="0">
               <a:schemeClr val="phClr">
-                <a:tint val="50000"/>
-                <a:satMod val="300000"/>
+                <a:lumMod val="110000"/>
+                <a:satMod val="105000"/>
+                <a:tint val="67000"/>
               </a:schemeClr>
             </a:gs>
-            <a:gs pos="35000">
+            <a:gs pos="50000">
               <a:schemeClr val="phClr">
-                <a:tint val="37000"/>
-                <a:satMod val="300000"/>
+                <a:lumMod val="105000"/>
+                <a:satMod val="103000"/>
+                <a:tint val="73000"/>
               </a:schemeClr>
             </a:gs>
             <a:gs pos="100000">
               <a:schemeClr val="phClr">
-                <a:tint val="15000"/>
-                <a:satMod val="350000"/>
+                <a:lumMod val="105000"/>
+                <a:satMod val="109000"/>
+                <a:tint val="81000"/>
               </a:schemeClr>
             </a:gs>
           </a:gsLst>
-          <a:lin ang="16200000" scaled="1"/>
+          <a:lin ang="5400000" scaled="0"/>
         </a:gradFill>
         <a:gradFill rotWithShape="1">
           <a:gsLst>
             <a:gs pos="0">
               <a:schemeClr val="phClr">
-                <a:tint val="100000"/>
+                <a:satMod val="103000"/>
+                <a:lumMod val="102000"/>
+                <a:tint val="94000"/>
+              </a:schemeClr>
+            </a:gs>
+            <a:gs pos="50000">
+              <a:schemeClr val="phClr">
+                <a:satMod val="110000"/>
+                <a:lumMod val="100000"/>
                 <a:shade val="100000"/>
-                <a:satMod val="130000"/>
               </a:schemeClr>
             </a:gs>
             <a:gs pos="100000">
               <a:schemeClr val="phClr">
-                <a:tint val="50000"/>
-                <a:shade val="100000"/>
-                <a:satMod val="350000"/>
+                <a:lumMod val="99000"/>
+                <a:satMod val="120000"/>
+                <a:shade val="78000"/>
               </a:schemeClr>
             </a:gs>
           </a:gsLst>
-          <a:lin ang="16200000" scaled="0"/>
+          <a:lin ang="5400000" scaled="0"/>
         </a:gradFill>
       </a:fillStyleLst>
       <a:lnStyleLst>
-        <a:ln w="9525" cap="flat" cmpd="sng" algn="ctr">
-          <a:solidFill>
-            <a:schemeClr val="phClr">
-              <a:shade val="95000"/>
-              <a:satMod val="105000"/>
-            </a:schemeClr>
-          </a:solidFill>
-          <a:prstDash val="solid"/>
-        </a:ln>
-        <a:ln w="25400" cap="flat" cmpd="sng" algn="ctr">
+        <a:ln w="6350" cap="flat" cmpd="sng" algn="ctr">
           <a:solidFill>
             <a:schemeClr val="phClr"/>
           </a:solidFill>
           <a:prstDash val="solid"/>
+          <a:miter lim="800000"/>
         </a:ln>
-        <a:ln w="38100" cap="flat" cmpd="sng" algn="ctr">
+        <a:ln w="12700" cap="flat" cmpd="sng" algn="ctr">
           <a:solidFill>
             <a:schemeClr val="phClr"/>
           </a:solidFill>
           <a:prstDash val="solid"/>
+          <a:miter lim="800000"/>
+        </a:ln>
+        <a:ln w="19050" cap="flat" cmpd="sng" algn="ctr">
+          <a:solidFill>
+            <a:schemeClr val="phClr"/>
+          </a:solidFill>
+          <a:prstDash val="solid"/>
+          <a:miter lim="800000"/>
         </a:ln>
       </a:lnStyleLst>
       <a:effectStyleLst>
         <a:effectStyle>
+          <a:effectLst/>
+        </a:effectStyle>
+        <a:effectStyle>
+          <a:effectLst/>
+        </a:effectStyle>
+        <a:effectStyle>
           <a:effectLst>
-            <a:outerShdw blurRad="40000" dist="20000" dir="5400000" rotWithShape="0">
+            <a:outerShdw blurRad="57150" dist="19050" dir="5400000" algn="ctr" rotWithShape="0">
               <a:srgbClr val="000000">
-                <a:alpha val="38000"/>
+                <a:alpha val="63000"/>
               </a:srgbClr>
             </a:outerShdw>
           </a:effectLst>
-        </a:effectStyle>
-        <a:effectStyle>
-          <a:effectLst>
-            <a:outerShdw blurRad="40000" dist="23000" dir="5400000" rotWithShape="0">
-              <a:srgbClr val="000000">
-                <a:alpha val="35000"/>
-              </a:srgbClr>
-            </a:outerShdw>
-          </a:effectLst>
-        </a:effectStyle>
-        <a:effectStyle>
-          <a:effectLst>
-            <a:outerShdw blurRad="40000" dist="23000" dir="5400000" rotWithShape="0">
-              <a:srgbClr val="000000">
-                <a:alpha val="35000"/>
-              </a:srgbClr>
-            </a:outerShdw>
-          </a:effectLst>
-          <a:scene3d>
-            <a:camera prst="orthographicFront">
-              <a:rot lat="0" lon="0" rev="0"/>
-            </a:camera>
-            <a:lightRig rig="threePt" dir="t">
-              <a:rot lat="0" lon="0" rev="1200000"/>
-            </a:lightRig>
-          </a:scene3d>
-          <a:sp3d>
-            <a:bevelT w="63500" h="25400"/>
-          </a:sp3d>
         </a:effectStyle>
       </a:effectStyleLst>
       <a:bgFillStyleLst>
         <a:solidFill>
           <a:schemeClr val="phClr"/>
         </a:solidFill>
+        <a:solidFill>
+          <a:schemeClr val="phClr">
+            <a:tint val="95000"/>
+            <a:satMod val="170000"/>
+          </a:schemeClr>
+        </a:solidFill>
         <a:gradFill rotWithShape="1">
           <a:gsLst>
             <a:gs pos="0">
               <a:schemeClr val="phClr">
-                <a:tint val="40000"/>
-                <a:satMod val="350000"/>
+                <a:tint val="93000"/>
+                <a:satMod val="150000"/>
+                <a:shade val="98000"/>
+                <a:lumMod val="102000"/>
               </a:schemeClr>
             </a:gs>
-            <a:gs pos="40000">
+            <a:gs pos="50000">
               <a:schemeClr val="phClr">
-                <a:tint val="45000"/>
-                <a:shade val="99000"/>
-                <a:satMod val="350000"/>
+                <a:tint val="98000"/>
+                <a:satMod val="130000"/>
+                <a:shade val="90000"/>
+                <a:lumMod val="103000"/>
               </a:schemeClr>
             </a:gs>
             <a:gs pos="100000">
               <a:schemeClr val="phClr">
-                <a:shade val="20000"/>
-                <a:satMod val="255000"/>
+                <a:shade val="63000"/>
+                <a:satMod val="120000"/>
               </a:schemeClr>
             </a:gs>
           </a:gsLst>
-          <a:path path="circle">
-            <a:fillToRect l="50000" t="-80000" r="50000" b="180000"/>
-          </a:path>
-        </a:gradFill>
-        <a:gradFill rotWithShape="1">
-          <a:gsLst>
-            <a:gs pos="0">
-              <a:schemeClr val="phClr">
-                <a:tint val="80000"/>
-                <a:satMod val="300000"/>
-              </a:schemeClr>
-            </a:gs>
-            <a:gs pos="100000">
-              <a:schemeClr val="phClr">
-                <a:shade val="30000"/>
-                <a:satMod val="200000"/>
-              </a:schemeClr>
-            </a:gs>
-          </a:gsLst>
-          <a:path path="circle">
-            <a:fillToRect l="50000" t="50000" r="50000" b="50000"/>
-          </a:path>
+          <a:lin ang="5400000" scaled="0"/>
         </a:gradFill>
       </a:bgFillStyleLst>
     </a:fmtScheme>
   </a:themeElements>
-  <a:objectDefaults>
-    <a:spDef>
-      <a:spPr/>
-      <a:bodyPr/>
-      <a:lstStyle/>
-      <a:style>
-        <a:lnRef idx="1">
-          <a:schemeClr val="accent1"/>
-        </a:lnRef>
-        <a:fillRef idx="3">
-          <a:schemeClr val="accent1"/>
-        </a:fillRef>
-        <a:effectRef idx="2">
-          <a:schemeClr val="accent1"/>
-        </a:effectRef>
-        <a:fontRef idx="minor">
-          <a:schemeClr val="lt1"/>
-        </a:fontRef>
-      </a:style>
-    </a:spDef>
-    <a:lnDef>
-      <a:spPr/>
-      <a:bodyPr/>
-      <a:lstStyle/>
-      <a:style>
-        <a:lnRef idx="2">
-          <a:schemeClr val="accent1"/>
-        </a:lnRef>
-        <a:fillRef idx="0">
-          <a:schemeClr val="accent1"/>
-        </a:fillRef>
-        <a:effectRef idx="1">
-          <a:schemeClr val="accent1"/>
-        </a:effectRef>
-        <a:fontRef idx="minor">
-          <a:schemeClr val="tx1"/>
-        </a:fontRef>
-      </a:style>
-    </a:lnDef>
-  </a:objectDefaults>
+  <a:objectDefaults/>
   <a:extraClrSchemeLst/>
+  <a:extLst>
+    <a:ext uri="{05A4C25C-085E-4340-85A3-A5531E510DB2}">
+      <thm15:themeFamily xmlns:thm15="http://schemas.microsoft.com/office/thememl/2012/main" name="Office Theme" id="{62F939B6-93AF-4DB8-9C6B-D6C7DFDC589F}" vid="{4A3C46E8-61CC-4603-A589-7422A47A8E4A}"/>
+    </a:ext>
+  </a:extLst>
 </a:theme>
 </file>
</xml_diff>